<commit_message>
Updated style and Programming Expertise
</commit_message>
<xml_diff>
--- a/Andrei Tuta CV.docx
+++ b/Andrei Tuta CV.docx
@@ -4,7 +4,8 @@
   <w:body>
     <w:tbl>
       <w:tblPr>
-        <w:tblW w:w="5000" w:type="pct"/>
+        <w:tblW w:w="5143" w:type="pct"/>
+        <w:tblInd w:w="-284" w:type="dxa"/>
         <w:tblLayout w:type="fixed"/>
         <w:tblCellMar>
           <w:left w:w="0" w:type="dxa"/>
@@ -14,7 +15,7 @@
         <w:tblDescription w:val="Layout table for all content"/>
       </w:tblPr>
       <w:tblGrid>
-        <w:gridCol w:w="3023"/>
+        <w:gridCol w:w="3307"/>
         <w:gridCol w:w="723"/>
         <w:gridCol w:w="6190"/>
       </w:tblGrid>
@@ -24,7 +25,7 @@
         </w:trPr>
         <w:tc>
           <w:tcPr>
-            <w:tcW w:w="3023" w:type="dxa"/>
+            <w:tcW w:w="3307" w:type="dxa"/>
           </w:tcPr>
           <w:sdt>
             <w:sdtPr>
@@ -7711,57 +7712,24 @@
                 <w:p>
                   <w:pPr>
                     <w:pStyle w:val="Heading3"/>
+                    <w:jc w:val="both"/>
                     <w:rPr>
                       <w:sz w:val="18"/>
                     </w:rPr>
                   </w:pPr>
                   <w:r>
                     <w:rPr>
-                      <w:noProof/>
-                      <w:sz w:val="18"/>
-                      <w:lang w:val="en-GB" w:eastAsia="en-GB"/>
+                      <w:rFonts w:asciiTheme="minorHAnsi" w:eastAsiaTheme="minorHAnsi" w:hAnsiTheme="minorHAnsi" w:cstheme="minorBidi"/>
+                      <w:szCs w:val="18"/>
                     </w:rPr>
-                    <w:drawing>
-                      <wp:inline distT="0" distB="0" distL="0" distR="0" wp14:anchorId="5A8DD5BE" wp14:editId="2DFEA923">
-                        <wp:extent cx="805180" cy="805180"/>
-                        <wp:effectExtent l="0" t="0" r="7620" b="7620"/>
-                        <wp:docPr id="12" name="Picture 12"/>
-                        <wp:cNvGraphicFramePr>
-                          <a:graphicFrameLocks xmlns:a="http://schemas.openxmlformats.org/drawingml/2006/main" noChangeAspect="1"/>
-                        </wp:cNvGraphicFramePr>
-                        <a:graphic xmlns:a="http://schemas.openxmlformats.org/drawingml/2006/main">
-                          <a:graphicData uri="http://schemas.openxmlformats.org/drawingml/2006/picture">
-                            <pic:pic xmlns:pic="http://schemas.openxmlformats.org/drawingml/2006/picture">
-                              <pic:nvPicPr>
-                                <pic:cNvPr id="12" name="qrcode.38646668.png"/>
-                                <pic:cNvPicPr/>
-                              </pic:nvPicPr>
-                              <pic:blipFill>
-                                <a:blip r:embed="rId8" cstate="print">
-                                  <a:extLst>
-                                    <a:ext uri="{28A0092B-C50C-407E-A947-70E740481C1C}">
-                                      <a14:useLocalDpi xmlns:a14="http://schemas.microsoft.com/office/drawing/2010/main" val="0"/>
-                                    </a:ext>
-                                  </a:extLst>
-                                </a:blip>
-                                <a:stretch>
-                                  <a:fillRect/>
-                                </a:stretch>
-                              </pic:blipFill>
-                              <pic:spPr>
-                                <a:xfrm>
-                                  <a:off x="0" y="0"/>
-                                  <a:ext cx="805180" cy="805180"/>
-                                </a:xfrm>
-                                <a:prstGeom prst="rect">
-                                  <a:avLst/>
-                                </a:prstGeom>
-                              </pic:spPr>
-                            </pic:pic>
-                          </a:graphicData>
-                        </a:graphic>
-                      </wp:inline>
-                    </w:drawing>
+                    <w:t>LINKEDIN.COM</w:t>
+                  </w:r>
+                  <w:r>
+                    <w:rPr>
+                      <w:rFonts w:asciiTheme="minorHAnsi" w:eastAsiaTheme="minorHAnsi" w:hAnsiTheme="minorHAnsi" w:cstheme="minorBidi"/>
+                      <w:szCs w:val="18"/>
+                    </w:rPr>
+                    <w:t>/in/andreituta</w:t>
                   </w:r>
                 </w:p>
               </w:tc>
@@ -7785,6 +7753,7 @@
                 <w:p>
                   <w:pPr>
                     <w:pStyle w:val="Heading3"/>
+                    <w:jc w:val="both"/>
                     <w:rPr>
                       <w:rFonts w:asciiTheme="minorHAnsi" w:eastAsiaTheme="minorHAnsi" w:hAnsiTheme="minorHAnsi" w:cstheme="minorBidi"/>
                       <w:szCs w:val="18"/>
@@ -7847,7 +7816,7 @@
                                 </pic:cNvPicPr>
                               </pic:nvPicPr>
                               <pic:blipFill>
-                                <a:blip r:embed="rId9"/>
+                                <a:blip r:embed="rId8"/>
                                 <a:stretch>
                                   <a:fillRect/>
                                 </a:stretch>
@@ -7993,19 +7962,11 @@
                     </w:rPr>
                     <w:t xml:space="preserve"> tools such as Node.js, </w:t>
                   </w:r>
-                  <w:proofErr w:type="spellStart"/>
                   <w:r>
                     <w:rPr>
                       <w:sz w:val="16"/>
                     </w:rPr>
-                    <w:t>Git</w:t>
-                  </w:r>
-                  <w:proofErr w:type="spellEnd"/>
-                  <w:r>
-                    <w:rPr>
-                      <w:sz w:val="16"/>
-                    </w:rPr>
-                    <w:t xml:space="preserve">, </w:t>
+                    <w:t xml:space="preserve">Git, </w:t>
                   </w:r>
                   <w:r>
                     <w:rPr>
@@ -8050,6 +8011,15 @@
                       <w:sz w:val="18"/>
                     </w:rPr>
                   </w:pPr>
+                </w:p>
+                <w:p>
+                  <w:pPr>
+                    <w:jc w:val="left"/>
+                    <w:rPr>
+                      <w:rStyle w:val="Heading6Char"/>
+                      <w:color w:val="37B6AE" w:themeColor="accent1"/>
+                    </w:rPr>
+                  </w:pPr>
                   <w:r>
                     <w:rPr>
                       <w:rStyle w:val="Heading6Char"/>
@@ -8057,13 +8027,13 @@
                       <w:lang w:val="en-GB" w:eastAsia="en-GB"/>
                     </w:rPr>
                     <w:drawing>
-                      <wp:anchor distT="0" distB="0" distL="114300" distR="114300" simplePos="0" relativeHeight="251672576" behindDoc="1" locked="0" layoutInCell="1" allowOverlap="1" wp14:anchorId="69E516CA" wp14:editId="2DE59FB5">
+                      <wp:anchor distT="0" distB="0" distL="114300" distR="114300" simplePos="0" relativeHeight="251672576" behindDoc="1" locked="0" layoutInCell="1" allowOverlap="1" wp14:anchorId="69E516CA" wp14:editId="01C18A67">
                         <wp:simplePos x="0" y="0"/>
                         <wp:positionH relativeFrom="column">
-                          <wp:posOffset>1034415</wp:posOffset>
+                          <wp:posOffset>988695</wp:posOffset>
                         </wp:positionH>
                         <wp:positionV relativeFrom="paragraph">
-                          <wp:posOffset>191135</wp:posOffset>
+                          <wp:posOffset>144145</wp:posOffset>
                         </wp:positionV>
                         <wp:extent cx="836295" cy="164465"/>
                         <wp:effectExtent l="0" t="0" r="1905" b="0"/>
@@ -8082,7 +8052,7 @@
                                 </pic:cNvPicPr>
                               </pic:nvPicPr>
                               <pic:blipFill>
-                                <a:blip r:embed="rId9">
+                                <a:blip r:embed="rId8">
                                   <a:extLst>
                                     <a:ext uri="{28A0092B-C50C-407E-A947-70E740481C1C}">
                                       <a14:useLocalDpi xmlns:a14="http://schemas.microsoft.com/office/drawing/2010/main" val="0"/>
@@ -8114,15 +8084,6 @@
                       </wp:anchor>
                     </w:drawing>
                   </w:r>
-                </w:p>
-                <w:p>
-                  <w:pPr>
-                    <w:jc w:val="left"/>
-                    <w:rPr>
-                      <w:rStyle w:val="Heading6Char"/>
-                      <w:color w:val="37B6AE" w:themeColor="accent1"/>
-                    </w:rPr>
-                  </w:pPr>
                   <w:r>
                     <w:rPr>
                       <w:rStyle w:val="Heading6Char"/>
@@ -8149,14 +8110,7 @@
                       <w:rStyle w:val="Heading6Char"/>
                       <w:color w:val="37B6AE" w:themeColor="accent1"/>
                     </w:rPr>
-                    <w:t>I</w:t>
-                  </w:r>
-                  <w:r>
-                    <w:rPr>
-                      <w:rStyle w:val="Heading6Char"/>
-                      <w:color w:val="37B6AE" w:themeColor="accent1"/>
-                    </w:rPr>
-                    <w:t>NTEGRATION</w:t>
+                    <w:t>INTEGRATION</w:t>
                   </w:r>
                   <w:r>
                     <w:rPr>
@@ -8195,22 +8149,7 @@
                       <w:sz w:val="16"/>
                       <w:szCs w:val="16"/>
                     </w:rPr>
-                    <w:lastRenderedPageBreak/>
-                    <w:t xml:space="preserve">DBA exam which I will probably </w:t>
-                  </w:r>
-                  <w:r>
-                    <w:rPr>
-                      <w:sz w:val="16"/>
-                      <w:szCs w:val="16"/>
-                    </w:rPr>
-                    <w:t xml:space="preserve">take </w:t>
-                  </w:r>
-                  <w:r>
-                    <w:rPr>
-                      <w:sz w:val="16"/>
-                      <w:szCs w:val="16"/>
-                    </w:rPr>
-                    <w:t>during the summer of this year.</w:t>
+                    <w:t>DBA exam which I will probably take during the summer of this year.</w:t>
                   </w:r>
                 </w:p>
               </w:tc>
@@ -8235,6 +8174,7 @@
                 <w:szCs w:val="24"/>
                 <w:lang w:val="en-GB" w:eastAsia="en-GB"/>
               </w:rPr>
+              <w:lastRenderedPageBreak/>
               <w:drawing>
                 <wp:anchor distT="0" distB="0" distL="114300" distR="114300" simplePos="0" relativeHeight="251661312" behindDoc="0" locked="0" layoutInCell="1" allowOverlap="1" wp14:anchorId="12396403" wp14:editId="251D2244">
                   <wp:simplePos x="0" y="0"/>
@@ -8261,7 +8201,7 @@
                           </pic:cNvPicPr>
                         </pic:nvPicPr>
                         <pic:blipFill>
-                          <a:blip r:embed="rId10" cstate="screen">
+                          <a:blip r:embed="rId9" cstate="screen">
                             <a:extLst>
                               <a:ext uri="{28A0092B-C50C-407E-A947-70E740481C1C}">
                                 <a14:useLocalDpi xmlns:a14="http://schemas.microsoft.com/office/drawing/2010/main"/>
@@ -8341,116 +8281,114 @@
             </w:pPr>
             <w:r>
               <w:rPr>
-                <w:noProof/>
                 <w:color w:val="37B6AE" w:themeColor="accent1"/>
-                <w:sz w:val="24"/>
-                <w:szCs w:val="24"/>
-                <w:lang w:val="en-GB" w:eastAsia="en-GB"/>
               </w:rPr>
-              <w:drawing>
-                <wp:anchor distT="0" distB="0" distL="114300" distR="114300" simplePos="0" relativeHeight="251664384" behindDoc="0" locked="0" layoutInCell="1" allowOverlap="1" wp14:anchorId="36821906" wp14:editId="6077AB5E">
-                  <wp:simplePos x="0" y="0"/>
-                  <wp:positionH relativeFrom="column">
-                    <wp:posOffset>1148080</wp:posOffset>
-                  </wp:positionH>
-                  <wp:positionV relativeFrom="paragraph">
-                    <wp:posOffset>86995</wp:posOffset>
-                  </wp:positionV>
-                  <wp:extent cx="720090" cy="141605"/>
-                  <wp:effectExtent l="0" t="0" r="0" b="10795"/>
-                  <wp:wrapSquare wrapText="bothSides"/>
-                  <wp:docPr id="22" name="Picture 22" descr="5stars"/>
-                  <wp:cNvGraphicFramePr>
-                    <a:graphicFrameLocks xmlns:a="http://schemas.openxmlformats.org/drawingml/2006/main" noChangeAspect="1"/>
-                  </wp:cNvGraphicFramePr>
-                  <a:graphic xmlns:a="http://schemas.openxmlformats.org/drawingml/2006/main">
-                    <a:graphicData uri="http://schemas.openxmlformats.org/drawingml/2006/picture">
-                      <pic:pic xmlns:pic="http://schemas.openxmlformats.org/drawingml/2006/picture">
-                        <pic:nvPicPr>
-                          <pic:cNvPr id="6" name="Picture 6" descr="5stars"/>
-                          <pic:cNvPicPr>
-                            <a:picLocks noChangeAspect="1"/>
-                          </pic:cNvPicPr>
-                        </pic:nvPicPr>
-                        <pic:blipFill>
-                          <a:blip r:embed="rId10" cstate="screen">
-                            <a:extLst>
-                              <a:ext uri="{28A0092B-C50C-407E-A947-70E740481C1C}">
-                                <a14:useLocalDpi xmlns:a14="http://schemas.microsoft.com/office/drawing/2010/main"/>
-                              </a:ext>
-                            </a:extLst>
-                          </a:blip>
-                          <a:stretch>
-                            <a:fillRect/>
-                          </a:stretch>
-                        </pic:blipFill>
-                        <pic:spPr>
-                          <a:xfrm>
-                            <a:off x="0" y="0"/>
-                            <a:ext cx="720090" cy="141605"/>
-                          </a:xfrm>
-                          <a:prstGeom prst="rect">
-                            <a:avLst/>
-                          </a:prstGeom>
-                        </pic:spPr>
-                      </pic:pic>
-                    </a:graphicData>
-                  </a:graphic>
-                </wp:anchor>
-              </w:drawing>
+              <w:t>PR</w:t>
             </w:r>
+            <w:bookmarkStart w:id="0" w:name="_GoBack"/>
+            <w:bookmarkEnd w:id="0"/>
             <w:r>
               <w:rPr>
                 <w:color w:val="37B6AE" w:themeColor="accent1"/>
               </w:rPr>
-              <w:t xml:space="preserve">PROGRAMMING EXPERTISE </w:t>
+              <w:t xml:space="preserve">OGRAMMING EXPERTISE </w:t>
             </w:r>
           </w:p>
           <w:p>
             <w:pPr>
+              <w:jc w:val="left"/>
               <w:rPr>
-                <w:sz w:val="18"/>
+                <w:sz w:val="16"/>
+              </w:rPr>
+            </w:pPr>
+          </w:p>
+          <w:p>
+            <w:pPr>
+              <w:jc w:val="left"/>
+              <w:rPr>
+                <w:sz w:val="16"/>
               </w:rPr>
             </w:pPr>
             <w:r>
               <w:rPr>
                 <w:sz w:val="16"/>
               </w:rPr>
-              <w:t xml:space="preserve">In my first year at University I learned Python based on Object Oriented Programming. In the meantime, during numerous Hackathons I also learned how to use all the other programming languages (Java, </w:t>
+              <w:t xml:space="preserve">Python </w:t>
             </w:r>
+          </w:p>
+          <w:p>
+            <w:pPr>
+              <w:jc w:val="left"/>
+              <w:rPr>
+                <w:sz w:val="16"/>
+              </w:rPr>
+            </w:pPr>
+            <w:r>
+              <w:rPr>
+                <w:sz w:val="16"/>
+              </w:rPr>
+              <w:t>C++</w:t>
+            </w:r>
+          </w:p>
+          <w:p>
+            <w:pPr>
+              <w:jc w:val="left"/>
+              <w:rPr>
+                <w:sz w:val="16"/>
+              </w:rPr>
+            </w:pPr>
+            <w:r>
+              <w:rPr>
+                <w:sz w:val="16"/>
+              </w:rPr>
+              <w:t>C#</w:t>
+            </w:r>
+          </w:p>
+          <w:p>
+            <w:pPr>
+              <w:jc w:val="left"/>
+              <w:rPr>
+                <w:sz w:val="16"/>
+              </w:rPr>
+            </w:pPr>
+            <w:r>
+              <w:rPr>
+                <w:sz w:val="16"/>
+              </w:rPr>
+              <w:t xml:space="preserve">Ruby </w:t>
+            </w:r>
+          </w:p>
+          <w:p>
+            <w:pPr>
+              <w:jc w:val="left"/>
+              <w:rPr>
+                <w:sz w:val="16"/>
+              </w:rPr>
+            </w:pPr>
             <w:r>
               <w:rPr>
                 <w:sz w:val="16"/>
               </w:rPr>
               <w:t>JavaScript</w:t>
             </w:r>
+          </w:p>
+          <w:p>
+            <w:pPr>
+              <w:jc w:val="left"/>
+              <w:rPr>
+                <w:sz w:val="16"/>
+              </w:rPr>
+            </w:pPr>
             <w:r>
               <w:rPr>
                 <w:sz w:val="16"/>
               </w:rPr>
-              <w:t xml:space="preserve">, C++, </w:t>
-            </w:r>
-            <w:r>
-              <w:rPr>
-                <w:sz w:val="16"/>
-              </w:rPr>
-              <w:t>C# and Ruby</w:t>
-            </w:r>
-            <w:r>
-              <w:rPr>
-                <w:sz w:val="16"/>
-              </w:rPr>
-              <w:t>) based on this principle</w:t>
-            </w:r>
-            <w:r>
-              <w:rPr>
-                <w:sz w:val="18"/>
-              </w:rPr>
-              <w:t>.</w:t>
+              <w:t>Java</w:t>
             </w:r>
           </w:p>
           <w:p>
             <w:pPr>
+              <w:jc w:val="left"/>
               <w:rPr>
                 <w:sz w:val="18"/>
               </w:rPr>
@@ -8586,7 +8524,7 @@
                           </pic:cNvPicPr>
                         </pic:nvPicPr>
                         <pic:blipFill>
-                          <a:blip r:embed="rId10"/>
+                          <a:blip r:embed="rId9"/>
                           <a:stretch>
                             <a:fillRect/>
                           </a:stretch>
@@ -8652,7 +8590,7 @@
                           </pic:cNvPicPr>
                         </pic:nvPicPr>
                         <pic:blipFill>
-                          <a:blip r:embed="rId10"/>
+                          <a:blip r:embed="rId9"/>
                           <a:stretch>
                             <a:fillRect/>
                           </a:stretch>
@@ -8718,7 +8656,7 @@
                           </pic:cNvPicPr>
                         </pic:nvPicPr>
                         <pic:blipFill>
-                          <a:blip r:embed="rId11">
+                          <a:blip r:embed="rId10">
                             <a:extLst>
                               <a:ext uri="{28A0092B-C50C-407E-A947-70E740481C1C}">
                                 <a14:useLocalDpi xmlns:a14="http://schemas.microsoft.com/office/drawing/2010/main"/>
@@ -8793,7 +8731,7 @@
                           </pic:cNvPicPr>
                         </pic:nvPicPr>
                         <pic:blipFill>
-                          <a:blip r:embed="rId11">
+                          <a:blip r:embed="rId10">
                             <a:extLst>
                               <a:ext uri="{28A0092B-C50C-407E-A947-70E740481C1C}">
                                 <a14:useLocalDpi xmlns:a14="http://schemas.microsoft.com/office/drawing/2010/main"/>
@@ -8868,7 +8806,7 @@
                           </pic:cNvPicPr>
                         </pic:nvPicPr>
                         <pic:blipFill>
-                          <a:blip r:embed="rId12"/>
+                          <a:blip r:embed="rId11"/>
                           <a:stretch>
                             <a:fillRect/>
                           </a:stretch>
@@ -8926,10 +8864,7 @@
           <w:tcPr>
             <w:tcW w:w="723" w:type="dxa"/>
           </w:tcPr>
-          <w:p>
-            <w:bookmarkStart w:id="0" w:name="_GoBack"/>
-            <w:bookmarkEnd w:id="0"/>
-          </w:p>
+          <w:p/>
         </w:tc>
         <w:tc>
           <w:tcPr>
@@ -9156,43 +9091,7 @@
                       <w:sz w:val="15"/>
                       <w:szCs w:val="16"/>
                     </w:rPr>
-                    <w:t xml:space="preserve"> worked on </w:t>
-                  </w:r>
-                  <w:proofErr w:type="spellStart"/>
-                  <w:r>
-                    <w:rPr>
-                      <w:color w:val="000000"/>
-                      <w:sz w:val="15"/>
-                      <w:szCs w:val="16"/>
-                    </w:rPr>
-                    <w:t>Estimote</w:t>
-                  </w:r>
-                  <w:proofErr w:type="spellEnd"/>
-                  <w:r>
-                    <w:rPr>
-                      <w:color w:val="000000"/>
-                      <w:sz w:val="15"/>
-                      <w:szCs w:val="16"/>
-                    </w:rPr>
-                    <w:t xml:space="preserve"> </w:t>
-                  </w:r>
-                  <w:proofErr w:type="spellStart"/>
-                  <w:r>
-                    <w:rPr>
-                      <w:color w:val="000000"/>
-                      <w:sz w:val="15"/>
-                      <w:szCs w:val="16"/>
-                    </w:rPr>
-                    <w:t>iBeacons</w:t>
-                  </w:r>
-                  <w:proofErr w:type="spellEnd"/>
-                  <w:r>
-                    <w:rPr>
-                      <w:color w:val="000000"/>
-                      <w:sz w:val="15"/>
-                      <w:szCs w:val="16"/>
-                    </w:rPr>
-                    <w:t xml:space="preserve"> integration.</w:t>
+                    <w:t xml:space="preserve"> worked on Estimote iBeacons integration.</w:t>
                   </w:r>
                 </w:p>
                 <w:p>
@@ -9336,7 +9235,14 @@
                       <w:rStyle w:val="Strong"/>
                       <w:szCs w:val="20"/>
                     </w:rPr>
-                    <w:t xml:space="preserve">BSc in Computer Science - Birmingham City </w:t>
+                    <w:t>BSc</w:t>
+                  </w:r>
+                  <w:r>
+                    <w:rPr>
+                      <w:rStyle w:val="Strong"/>
+                      <w:szCs w:val="20"/>
+                    </w:rPr>
+                    <w:t xml:space="preserve"> in Computer Science - Birmingham City </w:t>
                   </w:r>
                   <w:r>
                     <w:rPr>
@@ -9351,23 +9257,195 @@
                     <w:pStyle w:val="Subtitle"/>
                     <w:jc w:val="left"/>
                     <w:rPr>
-                      <w:rStyle w:val="Strong"/>
-                      <w:szCs w:val="20"/>
+                      <w:b/>
+                      <w:bCs/>
+                      <w:i/>
+                      <w:iCs/>
+                      <w:color w:val="000000"/>
+                      <w:sz w:val="13"/>
+                      <w:szCs w:val="16"/>
                     </w:rPr>
                   </w:pPr>
                   <w:r>
                     <w:rPr>
-                      <w:rStyle w:val="Strong"/>
-                      <w:szCs w:val="20"/>
+                      <w:b/>
+                      <w:bCs/>
+                      <w:i/>
+                      <w:iCs/>
+                      <w:noProof/>
+                      <w:color w:val="000000"/>
+                      <w:sz w:val="13"/>
+                      <w:szCs w:val="16"/>
+                      <w:lang w:val="en-GB" w:eastAsia="en-GB"/>
                     </w:rPr>
-                    <w:t>United</w:t>
+                    <w:drawing>
+                      <wp:anchor distT="0" distB="0" distL="114300" distR="114300" simplePos="0" relativeHeight="251673600" behindDoc="0" locked="0" layoutInCell="1" allowOverlap="1" wp14:anchorId="0E4DF4D3" wp14:editId="19A83101">
+                        <wp:simplePos x="0" y="0"/>
+                        <wp:positionH relativeFrom="column">
+                          <wp:posOffset>2012950</wp:posOffset>
+                        </wp:positionH>
+                        <wp:positionV relativeFrom="paragraph">
+                          <wp:posOffset>31115</wp:posOffset>
+                        </wp:positionV>
+                        <wp:extent cx="183515" cy="183515"/>
+                        <wp:effectExtent l="0" t="0" r="0" b="0"/>
+                        <wp:wrapSquare wrapText="bothSides"/>
+                        <wp:docPr id="14" name="Picture 14" descr="../../../Downloads/location.png"/>
+                        <wp:cNvGraphicFramePr>
+                          <a:graphicFrameLocks xmlns:a="http://schemas.openxmlformats.org/drawingml/2006/main" noChangeAspect="1"/>
+                        </wp:cNvGraphicFramePr>
+                        <a:graphic xmlns:a="http://schemas.openxmlformats.org/drawingml/2006/main">
+                          <a:graphicData uri="http://schemas.openxmlformats.org/drawingml/2006/picture">
+                            <pic:pic xmlns:pic="http://schemas.openxmlformats.org/drawingml/2006/picture">
+                              <pic:nvPicPr>
+                                <pic:cNvPr id="0" name="Picture 2" descr="../../../Downloads/location.png"/>
+                                <pic:cNvPicPr>
+                                  <a:picLocks noChangeAspect="1" noChangeArrowheads="1"/>
+                                </pic:cNvPicPr>
+                              </pic:nvPicPr>
+                              <pic:blipFill>
+                                <a:blip r:embed="rId12" cstate="print">
+                                  <a:duotone>
+                                    <a:schemeClr val="accent1">
+                                      <a:shade val="45000"/>
+                                      <a:satMod val="135000"/>
+                                    </a:schemeClr>
+                                    <a:prstClr val="white"/>
+                                  </a:duotone>
+                                  <a:extLst>
+                                    <a:ext uri="{28A0092B-C50C-407E-A947-70E740481C1C}">
+                                      <a14:useLocalDpi xmlns:a14="http://schemas.microsoft.com/office/drawing/2010/main" val="0"/>
+                                    </a:ext>
+                                  </a:extLst>
+                                </a:blip>
+                                <a:srcRect/>
+                                <a:stretch>
+                                  <a:fillRect/>
+                                </a:stretch>
+                              </pic:blipFill>
+                              <pic:spPr bwMode="auto">
+                                <a:xfrm>
+                                  <a:off x="0" y="0"/>
+                                  <a:ext cx="183515" cy="183515"/>
+                                </a:xfrm>
+                                <a:prstGeom prst="rect">
+                                  <a:avLst/>
+                                </a:prstGeom>
+                                <a:noFill/>
+                                <a:ln>
+                                  <a:noFill/>
+                                </a:ln>
+                              </pic:spPr>
+                            </pic:pic>
+                          </a:graphicData>
+                        </a:graphic>
+                        <wp14:sizeRelH relativeFrom="page">
+                          <wp14:pctWidth>0</wp14:pctWidth>
+                        </wp14:sizeRelH>
+                        <wp14:sizeRelV relativeFrom="page">
+                          <wp14:pctHeight>0</wp14:pctHeight>
+                        </wp14:sizeRelV>
+                      </wp:anchor>
+                    </w:drawing>
                   </w:r>
                   <w:r>
                     <w:rPr>
                       <w:rStyle w:val="Strong"/>
+                      <w:noProof/>
                       <w:szCs w:val="20"/>
+                      <w:lang w:val="en-GB" w:eastAsia="en-GB"/>
                     </w:rPr>
-                    <w:t xml:space="preserve"> Kingdom</w:t>
+                    <w:drawing>
+                      <wp:inline distT="0" distB="0" distL="0" distR="0" wp14:anchorId="6D65960C" wp14:editId="3307536F">
+                        <wp:extent cx="182880" cy="182880"/>
+                        <wp:effectExtent l="0" t="0" r="0" b="0"/>
+                        <wp:docPr id="4" name="Picture 4" descr="../../../Downloads/calendar.png"/>
+                        <wp:cNvGraphicFramePr>
+                          <a:graphicFrameLocks xmlns:a="http://schemas.openxmlformats.org/drawingml/2006/main" noChangeAspect="1"/>
+                        </wp:cNvGraphicFramePr>
+                        <a:graphic xmlns:a="http://schemas.openxmlformats.org/drawingml/2006/main">
+                          <a:graphicData uri="http://schemas.openxmlformats.org/drawingml/2006/picture">
+                            <pic:pic xmlns:pic="http://schemas.openxmlformats.org/drawingml/2006/picture">
+                              <pic:nvPicPr>
+                                <pic:cNvPr id="0" name="Picture 1" descr="../../../Downloads/calendar.png"/>
+                                <pic:cNvPicPr>
+                                  <a:picLocks noChangeAspect="1" noChangeArrowheads="1"/>
+                                </pic:cNvPicPr>
+                              </pic:nvPicPr>
+                              <pic:blipFill>
+                                <a:blip r:embed="rId13" cstate="print">
+                                  <a:duotone>
+                                    <a:schemeClr val="accent1">
+                                      <a:shade val="45000"/>
+                                      <a:satMod val="135000"/>
+                                    </a:schemeClr>
+                                    <a:prstClr val="white"/>
+                                  </a:duotone>
+                                  <a:extLst>
+                                    <a:ext uri="{28A0092B-C50C-407E-A947-70E740481C1C}">
+                                      <a14:useLocalDpi xmlns:a14="http://schemas.microsoft.com/office/drawing/2010/main" val="0"/>
+                                    </a:ext>
+                                  </a:extLst>
+                                </a:blip>
+                                <a:srcRect/>
+                                <a:stretch>
+                                  <a:fillRect/>
+                                </a:stretch>
+                              </pic:blipFill>
+                              <pic:spPr bwMode="auto">
+                                <a:xfrm>
+                                  <a:off x="0" y="0"/>
+                                  <a:ext cx="182880" cy="182880"/>
+                                </a:xfrm>
+                                <a:prstGeom prst="rect">
+                                  <a:avLst/>
+                                </a:prstGeom>
+                                <a:noFill/>
+                                <a:ln>
+                                  <a:noFill/>
+                                </a:ln>
+                              </pic:spPr>
+                            </pic:pic>
+                          </a:graphicData>
+                        </a:graphic>
+                      </wp:inline>
+                    </w:drawing>
+                  </w:r>
+                  <w:r>
+                    <w:rPr>
+                      <w:b/>
+                      <w:bCs/>
+                      <w:i/>
+                      <w:iCs/>
+                      <w:color w:val="000000"/>
+                      <w:sz w:val="13"/>
+                      <w:szCs w:val="16"/>
+                    </w:rPr>
+                    <w:t xml:space="preserve">   </w:t>
+                  </w:r>
+                  <w:r>
+                    <w:rPr>
+                      <w:b/>
+                      <w:bCs/>
+                      <w:i/>
+                      <w:iCs/>
+                      <w:color w:val="000000"/>
+                      <w:sz w:val="13"/>
+                      <w:szCs w:val="16"/>
+                    </w:rPr>
+                    <w:t xml:space="preserve">September 2015 – June 2019 </w:t>
+                  </w:r>
+                  <w:r>
+                    <w:rPr>
+                      <w:b/>
+                      <w:bCs/>
+                      <w:i/>
+                      <w:iCs/>
+                      <w:color w:val="000000"/>
+                      <w:sz w:val="13"/>
+                      <w:szCs w:val="16"/>
+                    </w:rPr>
+                    <w:t xml:space="preserve">        Birmingham, United Kingdom </w:t>
                   </w:r>
                 </w:p>
                 <w:p>
@@ -9375,12 +9453,11 @@
                     <w:pStyle w:val="Subtitle"/>
                     <w:jc w:val="left"/>
                     <w:rPr>
-                      <w:rFonts w:ascii="Times New Roman" w:eastAsia="SimSun" w:hAnsi="Times New Roman"/>
                       <w:b/>
-                      <w:iCs/>
+                      <w:bCs/>
                       <w:color w:val="000000"/>
                       <w:sz w:val="15"/>
-                      <w:szCs w:val="20"/>
+                      <w:szCs w:val="16"/>
                     </w:rPr>
                   </w:pPr>
                   <w:r>
@@ -9431,6 +9508,33 @@
                     </w:rPr>
                     <w:t>First</w:t>
                   </w:r>
+                </w:p>
+                <w:p>
+                  <w:pPr>
+                    <w:pStyle w:val="Subtitle"/>
+                    <w:jc w:val="left"/>
+                    <w:rPr>
+                      <w:b/>
+                      <w:bCs/>
+                      <w:color w:val="000000"/>
+                      <w:sz w:val="15"/>
+                      <w:szCs w:val="16"/>
+                    </w:rPr>
+                  </w:pPr>
+                </w:p>
+                <w:p>
+                  <w:pPr>
+                    <w:pStyle w:val="Subtitle"/>
+                    <w:jc w:val="left"/>
+                    <w:rPr>
+                      <w:rFonts w:ascii="Times New Roman" w:eastAsia="SimSun" w:hAnsi="Times New Roman"/>
+                      <w:b/>
+                      <w:iCs/>
+                      <w:color w:val="000000"/>
+                      <w:sz w:val="15"/>
+                      <w:szCs w:val="20"/>
+                    </w:rPr>
+                  </w:pPr>
                   <w:r>
                     <w:rPr>
                       <w:b/>
@@ -9439,16 +9543,7 @@
                       <w:sz w:val="15"/>
                       <w:szCs w:val="16"/>
                     </w:rPr>
-                    <w:t>:</w:t>
-                  </w:r>
-                  <w:r>
-                    <w:rPr>
-                      <w:b/>
-                      <w:bCs/>
-                      <w:color w:val="000000"/>
-                      <w:sz w:val="15"/>
-                      <w:szCs w:val="16"/>
-                    </w:rPr>
+                    <w:lastRenderedPageBreak/>
                     <w:t xml:space="preserve"> Projects: </w:t>
                   </w:r>
                 </w:p>
@@ -9503,7 +9598,6 @@
                     <w:rPr>
                       <w:sz w:val="15"/>
                     </w:rPr>
-                    <w:lastRenderedPageBreak/>
                     <w:t>Web Development: HTML, CSS and JS deployment of a fully working website and ASP.NET integration.</w:t>
                   </w:r>
                 </w:p>
@@ -9795,7 +9889,7 @@
                                 <pic:cNvPicPr/>
                               </pic:nvPicPr>
                               <pic:blipFill>
-                                <a:blip r:embed="rId13" cstate="print">
+                                <a:blip r:embed="rId14" cstate="print">
                                   <a:extLst>
                                     <a:ext uri="{28A0092B-C50C-407E-A947-70E740481C1C}">
                                       <a14:useLocalDpi xmlns:a14="http://schemas.microsoft.com/office/drawing/2010/main" val="0"/>
@@ -10034,23 +10128,7 @@
                 <w:sz w:val="15"/>
                 <w:szCs w:val="16"/>
               </w:rPr>
-              <w:t xml:space="preserve">Worked as a member and later on became </w:t>
-            </w:r>
-            <w:proofErr w:type="gramStart"/>
-            <w:r>
-              <w:rPr>
-                <w:sz w:val="15"/>
-                <w:szCs w:val="16"/>
-              </w:rPr>
-              <w:t>an</w:t>
-            </w:r>
-            <w:proofErr w:type="gramEnd"/>
-            <w:r>
-              <w:rPr>
-                <w:sz w:val="15"/>
-                <w:szCs w:val="16"/>
-              </w:rPr>
-              <w:t xml:space="preserve"> </w:t>
+              <w:t xml:space="preserve">Worked as a member and later on became an </w:t>
             </w:r>
             <w:r>
               <w:rPr>
@@ -10070,7 +10148,6 @@
                 <w:szCs w:val="20"/>
               </w:rPr>
             </w:pPr>
-            <w:proofErr w:type="spellStart"/>
             <w:r>
               <w:rPr>
                 <w:rStyle w:val="Strong"/>
@@ -10078,17 +10155,7 @@
                 <w:sz w:val="16"/>
                 <w:szCs w:val="20"/>
               </w:rPr>
-              <w:t>Rotaract</w:t>
-            </w:r>
-            <w:proofErr w:type="spellEnd"/>
-            <w:r>
-              <w:rPr>
-                <w:rStyle w:val="Strong"/>
-                <w:rFonts w:asciiTheme="minorHAnsi" w:hAnsiTheme="minorHAnsi"/>
-                <w:sz w:val="16"/>
-                <w:szCs w:val="20"/>
-              </w:rPr>
-              <w:t xml:space="preserve"> Club Birmingham </w:t>
+              <w:t xml:space="preserve">Rotaract Club Birmingham </w:t>
             </w:r>
             <w:r>
               <w:rPr>
@@ -10130,21 +10197,12 @@
                 <w:sz w:val="16"/>
               </w:rPr>
             </w:pPr>
-            <w:proofErr w:type="spellStart"/>
             <w:r>
               <w:rPr>
                 <w:b/>
                 <w:sz w:val="16"/>
               </w:rPr>
-              <w:t>HaCS</w:t>
-            </w:r>
-            <w:proofErr w:type="spellEnd"/>
-            <w:r>
-              <w:rPr>
-                <w:b/>
-                <w:sz w:val="16"/>
-              </w:rPr>
-              <w:t xml:space="preserve"> Treasurer</w:t>
+              <w:t>HaCS Treasurer</w:t>
             </w:r>
             <w:r>
               <w:rPr>
@@ -10193,10 +10251,10 @@
       </w:pPr>
     </w:p>
     <w:sectPr>
-      <w:footerReference w:type="even" r:id="rId14"/>
-      <w:footerReference w:type="default" r:id="rId15"/>
-      <w:headerReference w:type="first" r:id="rId16"/>
-      <w:footerReference w:type="first" r:id="rId17"/>
+      <w:footerReference w:type="even" r:id="rId15"/>
+      <w:footerReference w:type="default" r:id="rId16"/>
+      <w:headerReference w:type="first" r:id="rId17"/>
+      <w:footerReference w:type="first" r:id="rId18"/>
       <w:pgSz w:w="12240" w:h="15840"/>
       <w:pgMar w:top="2074" w:right="1152" w:bottom="2304" w:left="1152" w:header="1397" w:footer="576" w:gutter="0"/>
       <w:pgNumType w:fmt="lowerRoman" w:chapStyle="1"/>
@@ -10322,7 +10380,7 @@
         <w:noProof/>
         <w:color w:val="37B6AE" w:themeColor="accent1"/>
       </w:rPr>
-      <w:t>1</w:t>
+      <w:t>2</w:t>
     </w:r>
     <w:r>
       <w:rPr>
@@ -15123,8 +15181,8 @@
   <w:abstractNum w:abstractNumId="0">
     <w:nsid w:val="24EA5743"/>
     <w:multiLevelType w:val="hybridMultilevel"/>
-    <w:tmpl w:val="EFD66D7E"/>
-    <w:lvl w:ilvl="0" w:tplc="08090001">
+    <w:tmpl w:val="EB941E72"/>
+    <w:lvl w:ilvl="0" w:tplc="478C48B4">
       <w:start w:val="1"/>
       <w:numFmt w:val="bullet"/>
       <w:lvlText w:val=""/>
@@ -15134,6 +15192,7 @@
       </w:pPr>
       <w:rPr>
         <w:rFonts w:ascii="Symbol" w:hAnsi="Symbol" w:hint="default"/>
+        <w:sz w:val="15"/>
       </w:rPr>
     </w:lvl>
     <w:lvl w:ilvl="1" w:tplc="08090003" w:tentative="1">
@@ -16775,6 +16834,7 @@
     <w:rsid w:val="0083712B"/>
     <w:rsid w:val="00876789"/>
     <w:rsid w:val="00AE495D"/>
+    <w:rsid w:val="00DA176A"/>
   </w:rsids>
   <m:mathPr>
     <m:mathFont m:val="Cambria Math"/>
@@ -18028,7 +18088,7 @@
 </file>
 
 <file path=customXml/itemProps1.xml><?xml version="1.0" encoding="utf-8"?>
-<ds:datastoreItem xmlns:ds="http://schemas.openxmlformats.org/officeDocument/2006/customXml" ds:itemID="{3DA77C5E-6161-AA4B-8538-5306941A173F}">
+<ds:datastoreItem xmlns:ds="http://schemas.openxmlformats.org/officeDocument/2006/customXml" ds:itemID="{1BC4B915-1061-2F40-A445-073D1676DBE0}">
   <ds:schemaRefs>
     <ds:schemaRef ds:uri="http://schemas.openxmlformats.org/officeDocument/2006/bibliography"/>
   </ds:schemaRefs>

</xml_diff>